<commit_message>
paginacja i filtrowanie skonczone
</commit_message>
<xml_diff>
--- a/description.docx
+++ b/description.docx
@@ -3,40 +3,14 @@
 <w:document xmlns:wpc="http://schemas.microsoft.com/office/word/2010/wordprocessingCanvas" xmlns:cx="http://schemas.microsoft.com/office/drawing/2014/chartex" xmlns:cx1="http://schemas.microsoft.com/office/drawing/2015/9/8/chartex" xmlns:cx2="http://schemas.microsoft.com/office/drawing/2015/10/21/chartex" xmlns:cx3="http://schemas.microsoft.com/office/drawing/2016/5/9/chartex" xmlns:cx4="http://schemas.microsoft.com/office/drawing/2016/5/10/chartex" xmlns:cx5="http://schemas.microsoft.com/office/drawing/2016/5/11/chartex" xmlns:cx6="http://schemas.microsoft.com/office/drawing/2016/5/12/chartex" xmlns:cx7="http://schemas.microsoft.com/office/drawing/2016/5/13/chartex" xmlns:cx8="http://schemas.microsoft.com/office/drawing/2016/5/14/chartex" xmlns:mc="http://schemas.openxmlformats.org/markup-compatibility/2006" xmlns:aink="http://schemas.microsoft.com/office/drawing/2016/ink" xmlns:am3d="http://schemas.microsoft.com/office/drawing/2017/model3d" xmlns:o="urn:schemas-microsoft-com:office:office" xmlns:oel="http://schemas.microsoft.com/office/2019/extlst" xmlns:r="http://schemas.openxmlformats.org/officeDocument/2006/relationships" xmlns:m="http://schemas.openxmlformats.org/officeDocument/2006/math" xmlns:v="urn:schemas-microsoft-com:vml" xmlns:wp14="http://schemas.microsoft.com/office/word/2010/wordprocessingDrawing" xmlns:wp="http://schemas.openxmlformats.org/drawingml/2006/wordprocessingDrawing" xmlns:w10="urn:schemas-microsoft-com:office:word" xmlns:w="http://schemas.openxmlformats.org/wordprocessingml/2006/main" xmlns:w14="http://schemas.microsoft.com/office/word/2010/wordml" xmlns:w15="http://schemas.microsoft.com/office/word/2012/wordml" xmlns:w16cex="http://schemas.microsoft.com/office/word/2018/wordml/cex" xmlns:w16cid="http://schemas.microsoft.com/office/word/2016/wordml/cid" xmlns:w16="http://schemas.microsoft.com/office/word/2018/wordml" xmlns:w16sdtdh="http://schemas.microsoft.com/office/word/2020/wordml/sdtdatahash" xmlns:w16se="http://schemas.microsoft.com/office/word/2015/wordml/symex" xmlns:wpg="http://schemas.microsoft.com/office/word/2010/wordprocessingGroup" xmlns:wpi="http://schemas.microsoft.com/office/word/2010/wordprocessingInk" xmlns:wne="http://schemas.microsoft.com/office/word/2006/wordml" xmlns:wps="http://schemas.microsoft.com/office/word/2010/wordprocessingShape" mc:Ignorable="w14 w15 w16se w16cid w16 w16cex w16sdtdh wp14">
   <w:body>
     <w:p>
-      <w:proofErr w:type="spellStart"/>
-      <w:r>
-        <w:t>Haslo</w:t>
-      </w:r>
-      <w:proofErr w:type="spellEnd"/>
-      <w:r>
-        <w:t xml:space="preserve"> do bazy na </w:t>
-      </w:r>
-      <w:proofErr w:type="spellStart"/>
-      <w:r>
-        <w:t>azurze</w:t>
-      </w:r>
-      <w:proofErr w:type="spellEnd"/>
-      <w:r>
-        <w:t xml:space="preserve">: </w:t>
-      </w:r>
-      <w:proofErr w:type="spellStart"/>
-      <w:r>
-        <w:t>sqladmin</w:t>
-      </w:r>
-      <w:proofErr w:type="spellEnd"/>
-      <w:r>
-        <w:t>, qazWSX123</w:t>
+      <w:r>
+        <w:t>Haslo do bazy na azurze: sqladmin, qazWSX123</w:t>
       </w:r>
     </w:p>
     <w:p/>
     <w:p>
-      <w:proofErr w:type="spellStart"/>
-      <w:r>
-        <w:t>Keycloak</w:t>
-      </w:r>
-      <w:proofErr w:type="spellEnd"/>
-      <w:r>
-        <w:t xml:space="preserve"> diagram autentykacji</w:t>
+      <w:r>
+        <w:t>Keycloak diagram autentykacji</w:t>
       </w:r>
     </w:p>
     <w:p>
@@ -88,61 +62,11 @@
           <w:lang w:val="en-US"/>
         </w:rPr>
       </w:pPr>
-      <w:proofErr w:type="spellStart"/>
-      <w:r>
-        <w:rPr>
-          <w:lang w:val="en-US"/>
-        </w:rPr>
-        <w:t>Baza</w:t>
-      </w:r>
-      <w:proofErr w:type="spellEnd"/>
-      <w:r>
-        <w:rPr>
-          <w:lang w:val="en-US"/>
-        </w:rPr>
-        <w:t xml:space="preserve"> </w:t>
-      </w:r>
-      <w:proofErr w:type="spellStart"/>
-      <w:r>
-        <w:rPr>
-          <w:lang w:val="en-US"/>
-        </w:rPr>
-        <w:t>danych</w:t>
-      </w:r>
-      <w:proofErr w:type="spellEnd"/>
-      <w:r>
-        <w:rPr>
-          <w:lang w:val="en-US"/>
-        </w:rPr>
-        <w:t xml:space="preserve"> </w:t>
-      </w:r>
-      <w:proofErr w:type="spellStart"/>
-      <w:r>
-        <w:rPr>
-          <w:lang w:val="en-US"/>
-        </w:rPr>
-        <w:t>keycloak</w:t>
-      </w:r>
-      <w:proofErr w:type="spellEnd"/>
-      <w:r>
-        <w:rPr>
-          <w:lang w:val="en-US"/>
-        </w:rPr>
-        <w:t xml:space="preserve"> panel </w:t>
-      </w:r>
-      <w:proofErr w:type="spellStart"/>
-      <w:r>
-        <w:rPr>
-          <w:lang w:val="en-US"/>
-        </w:rPr>
-        <w:t>admina</w:t>
-      </w:r>
-      <w:proofErr w:type="spellEnd"/>
-      <w:r>
-        <w:rPr>
-          <w:lang w:val="en-US"/>
-        </w:rPr>
-        <w:t xml:space="preserve">: </w:t>
+      <w:r>
+        <w:rPr>
+          <w:lang w:val="en-US"/>
+        </w:rPr>
+        <w:t xml:space="preserve">Baza danych keycloak panel admina: </w:t>
       </w:r>
       <w:r>
         <w:rPr>
@@ -164,150 +88,58 @@
           <w:lang w:val="en-US"/>
         </w:rPr>
       </w:pPr>
-      <w:proofErr w:type="spellStart"/>
-      <w:r>
-        <w:rPr>
-          <w:lang w:val="en-US"/>
-        </w:rPr>
-        <w:t>dodanie</w:t>
-      </w:r>
-      <w:proofErr w:type="spellEnd"/>
-      <w:r>
-        <w:rPr>
-          <w:lang w:val="en-US"/>
-        </w:rPr>
-        <w:t xml:space="preserve"> </w:t>
-      </w:r>
-      <w:proofErr w:type="spellStart"/>
-      <w:r>
-        <w:rPr>
-          <w:lang w:val="en-US"/>
-        </w:rPr>
-        <w:t>pliku</w:t>
-      </w:r>
-      <w:proofErr w:type="spellEnd"/>
-      <w:r>
-        <w:rPr>
-          <w:lang w:val="en-US"/>
-        </w:rPr>
-        <w:t xml:space="preserve"> </w:t>
-      </w:r>
-      <w:proofErr w:type="spellStart"/>
-      <w:proofErr w:type="gramStart"/>
-      <w:r>
-        <w:rPr>
-          <w:lang w:val="en-US"/>
-        </w:rPr>
-        <w:t>quarkus.properties</w:t>
-      </w:r>
-      <w:proofErr w:type="spellEnd"/>
-      <w:proofErr w:type="gramEnd"/>
-    </w:p>
-    <w:p>
-      <w:pPr>
-        <w:rPr>
-          <w:lang w:val="en-US"/>
-        </w:rPr>
-      </w:pPr>
-      <w:proofErr w:type="spellStart"/>
-      <w:r>
-        <w:rPr>
-          <w:lang w:val="en-US"/>
-        </w:rPr>
-        <w:t>edycja</w:t>
-      </w:r>
-      <w:proofErr w:type="spellEnd"/>
-      <w:r>
-        <w:rPr>
-          <w:lang w:val="en-US"/>
-        </w:rPr>
-        <w:t xml:space="preserve"> </w:t>
-      </w:r>
-      <w:proofErr w:type="spellStart"/>
-      <w:r>
-        <w:rPr>
-          <w:lang w:val="en-US"/>
-        </w:rPr>
-        <w:t>pliku</w:t>
-      </w:r>
-      <w:proofErr w:type="spellEnd"/>
-      <w:r>
-        <w:rPr>
-          <w:lang w:val="en-US"/>
-        </w:rPr>
-        <w:t xml:space="preserve"> </w:t>
-      </w:r>
-      <w:proofErr w:type="spellStart"/>
-      <w:r>
-        <w:rPr>
-          <w:lang w:val="en-US"/>
-        </w:rPr>
-        <w:t>keycloak.conf</w:t>
-      </w:r>
-      <w:proofErr w:type="spellEnd"/>
-    </w:p>
-    <w:p>
-      <w:pPr>
-        <w:rPr>
-          <w:lang w:val="en-US"/>
-        </w:rPr>
-      </w:pPr>
-    </w:p>
-    <w:p>
-      <w:pPr>
-        <w:rPr>
-          <w:lang w:val="en-US"/>
-        </w:rPr>
-      </w:pPr>
-      <w:proofErr w:type="spellStart"/>
-      <w:r>
-        <w:rPr>
-          <w:lang w:val="en-US"/>
-        </w:rPr>
-        <w:t>komendy</w:t>
-      </w:r>
-      <w:proofErr w:type="spellEnd"/>
-      <w:r>
-        <w:rPr>
-          <w:lang w:val="en-US"/>
-        </w:rPr>
-        <w:t>:</w:t>
-      </w:r>
-    </w:p>
-    <w:p>
-      <w:pPr>
-        <w:rPr>
-          <w:lang w:val="en-US"/>
-        </w:rPr>
-      </w:pPr>
-      <w:r>
-        <w:rPr>
-          <w:lang w:val="en-US"/>
-        </w:rPr>
-        <w:t>/bin/kc.sh build –</w:t>
-      </w:r>
-      <w:proofErr w:type="spellStart"/>
-      <w:r>
-        <w:rPr>
-          <w:lang w:val="en-US"/>
-        </w:rPr>
-        <w:t>db</w:t>
-      </w:r>
-      <w:proofErr w:type="spellEnd"/>
-      <w:r>
-        <w:rPr>
-          <w:lang w:val="en-US"/>
-        </w:rPr>
-        <w:t>=</w:t>
-      </w:r>
-      <w:proofErr w:type="spellStart"/>
-      <w:r>
-        <w:rPr>
-          <w:lang w:val="en-US"/>
-        </w:rPr>
-        <w:t>mssql</w:t>
-      </w:r>
-      <w:proofErr w:type="spellEnd"/>
+      <w:r>
+        <w:rPr>
+          <w:lang w:val="en-US"/>
+        </w:rPr>
+        <w:t>dodanie pliku quarkus.properties</w:t>
+      </w:r>
+    </w:p>
+    <w:p>
+      <w:pPr>
+        <w:rPr>
+          <w:lang w:val="en-US"/>
+        </w:rPr>
+      </w:pPr>
+      <w:r>
+        <w:rPr>
+          <w:lang w:val="en-US"/>
+        </w:rPr>
+        <w:t>edycja pliku keycloak.conf</w:t>
+      </w:r>
+    </w:p>
+    <w:p>
+      <w:pPr>
+        <w:rPr>
+          <w:lang w:val="en-US"/>
+        </w:rPr>
+      </w:pPr>
+    </w:p>
+    <w:p>
+      <w:pPr>
+        <w:rPr>
+          <w:lang w:val="en-US"/>
+        </w:rPr>
+      </w:pPr>
+      <w:r>
+        <w:rPr>
+          <w:lang w:val="en-US"/>
+        </w:rPr>
+        <w:t>komendy:</w:t>
+      </w:r>
+    </w:p>
+    <w:p>
+      <w:pPr>
+        <w:rPr>
+          <w:lang w:val="en-US"/>
+        </w:rPr>
+      </w:pPr>
+      <w:r>
+        <w:rPr>
+          <w:lang w:val="en-US"/>
+        </w:rPr>
+        <w:t>/bin/kc.sh build –db=mssql</w:t>
+      </w:r>
     </w:p>
     <w:p>
       <w:pPr>
@@ -447,45 +279,30 @@
           <w:lang w:val="en-US"/>
         </w:rPr>
       </w:pPr>
-      <w:proofErr w:type="spellStart"/>
       <w:r>
         <w:rPr>
           <w:lang w:val="en-US"/>
         </w:rPr>
         <w:lastRenderedPageBreak/>
-        <w:t>Używanie</w:t>
-      </w:r>
-      <w:proofErr w:type="spellEnd"/>
-      <w:r>
-        <w:rPr>
-          <w:lang w:val="en-US"/>
-        </w:rPr>
-        <w:t xml:space="preserve"> JWT do </w:t>
-      </w:r>
-      <w:proofErr w:type="spellStart"/>
-      <w:r>
-        <w:rPr>
-          <w:lang w:val="en-US"/>
-        </w:rPr>
-        <w:t>autentykacji</w:t>
-      </w:r>
-      <w:proofErr w:type="spellEnd"/>
-    </w:p>
-    <w:p>
-      <w:pPr>
-        <w:rPr>
-          <w:lang w:val="en-US"/>
-        </w:rPr>
-      </w:pPr>
-    </w:p>
-    <w:p>
-      <w:pPr>
-        <w:rPr>
-          <w:lang w:val="en-US"/>
-        </w:rPr>
-      </w:pPr>
-      <w:r>
-        <w:rPr>
+        <w:t>Używanie JWT do autentykacji</w:t>
+      </w:r>
+    </w:p>
+    <w:p>
+      <w:pPr>
+        <w:rPr>
+          <w:lang w:val="en-US"/>
+        </w:rPr>
+      </w:pPr>
+    </w:p>
+    <w:p>
+      <w:pPr>
+        <w:rPr>
+          <w:lang w:val="en-US"/>
+        </w:rPr>
+      </w:pPr>
+      <w:r>
+        <w:rPr>
+          <w:noProof/>
           <w:lang w:val="en-US"/>
         </w:rPr>
         <w:drawing>
@@ -540,6 +357,7 @@
       </w:pPr>
       <w:r>
         <w:rPr>
+          <w:noProof/>
           <w:lang w:val="en-US"/>
         </w:rPr>
         <w:drawing>
@@ -587,6 +405,7 @@
       </w:pPr>
       <w:r>
         <w:rPr>
+          <w:noProof/>
           <w:lang w:val="en-US"/>
         </w:rPr>
         <w:lastRenderedPageBreak/>
@@ -635,6 +454,7 @@
       </w:pPr>
       <w:r>
         <w:rPr>
+          <w:noProof/>
           <w:lang w:val="en-US"/>
         </w:rPr>
         <w:drawing>
@@ -666,6 +486,130 @@
                     <a:prstGeom prst="rect">
                       <a:avLst/>
                     </a:prstGeom>
+                  </pic:spPr>
+                </pic:pic>
+              </a:graphicData>
+            </a:graphic>
+          </wp:inline>
+        </w:drawing>
+      </w:r>
+    </w:p>
+    <w:p>
+      <w:pPr>
+        <w:rPr>
+          <w:lang w:val="en-US"/>
+        </w:rPr>
+      </w:pPr>
+    </w:p>
+    <w:p>
+      <w:pPr>
+        <w:rPr>
+          <w:lang w:val="en-US"/>
+        </w:rPr>
+      </w:pPr>
+      <w:r>
+        <w:rPr>
+          <w:lang w:val="en-US"/>
+        </w:rPr>
+        <w:lastRenderedPageBreak/>
+        <w:drawing>
+          <wp:inline distT="0" distB="0" distL="0" distR="0" wp14:anchorId="0E418225" wp14:editId="3D2A4732">
+            <wp:extent cx="5760720" cy="3783330"/>
+            <wp:effectExtent l="0" t="0" r="0" b="7620"/>
+            <wp:docPr id="1560875363" name="Obraz 1" descr="Obraz zawierający tekst, zrzut ekranu, diagram&#10;&#10;Opis wygenerowany automatycznie"/>
+            <wp:cNvGraphicFramePr>
+              <a:graphicFrameLocks xmlns:a="http://schemas.openxmlformats.org/drawingml/2006/main" noChangeAspect="1"/>
+            </wp:cNvGraphicFramePr>
+            <a:graphic xmlns:a="http://schemas.openxmlformats.org/drawingml/2006/main">
+              <a:graphicData uri="http://schemas.openxmlformats.org/drawingml/2006/picture">
+                <pic:pic xmlns:pic="http://schemas.openxmlformats.org/drawingml/2006/picture">
+                  <pic:nvPicPr>
+                    <pic:cNvPr id="1560875363" name="Obraz 1" descr="Obraz zawierający tekst, zrzut ekranu, diagram&#10;&#10;Opis wygenerowany automatycznie"/>
+                    <pic:cNvPicPr/>
+                  </pic:nvPicPr>
+                  <pic:blipFill>
+                    <a:blip r:embed="rId9"/>
+                    <a:stretch>
+                      <a:fillRect/>
+                    </a:stretch>
+                  </pic:blipFill>
+                  <pic:spPr>
+                    <a:xfrm>
+                      <a:off x="0" y="0"/>
+                      <a:ext cx="5760720" cy="3783330"/>
+                    </a:xfrm>
+                    <a:prstGeom prst="rect">
+                      <a:avLst/>
+                    </a:prstGeom>
+                  </pic:spPr>
+                </pic:pic>
+              </a:graphicData>
+            </a:graphic>
+          </wp:inline>
+        </w:drawing>
+      </w:r>
+    </w:p>
+    <w:p>
+      <w:pPr>
+        <w:rPr>
+          <w:lang w:val="en-US"/>
+        </w:rPr>
+      </w:pPr>
+    </w:p>
+    <w:p>
+      <w:pPr>
+        <w:rPr>
+          <w:lang w:val="en-US"/>
+        </w:rPr>
+      </w:pPr>
+      <w:r>
+        <w:rPr>
+          <w:noProof/>
+          <w:lang w:val="en-US"/>
+        </w:rPr>
+        <w:lastRenderedPageBreak/>
+        <w:drawing>
+          <wp:inline distT="0" distB="0" distL="0" distR="0" wp14:anchorId="600FA9CF" wp14:editId="0CEEFD14">
+            <wp:extent cx="5743575" cy="5372100"/>
+            <wp:effectExtent l="0" t="0" r="9525" b="0"/>
+            <wp:docPr id="1752641148" name="Obraz 1"/>
+            <wp:cNvGraphicFramePr>
+              <a:graphicFrameLocks xmlns:a="http://schemas.openxmlformats.org/drawingml/2006/main" noChangeAspect="1"/>
+            </wp:cNvGraphicFramePr>
+            <a:graphic xmlns:a="http://schemas.openxmlformats.org/drawingml/2006/main">
+              <a:graphicData uri="http://schemas.openxmlformats.org/drawingml/2006/picture">
+                <pic:pic xmlns:pic="http://schemas.openxmlformats.org/drawingml/2006/picture">
+                  <pic:nvPicPr>
+                    <pic:cNvPr id="0" name="Picture 1"/>
+                    <pic:cNvPicPr>
+                      <a:picLocks noChangeAspect="1" noChangeArrowheads="1"/>
+                    </pic:cNvPicPr>
+                  </pic:nvPicPr>
+                  <pic:blipFill>
+                    <a:blip r:embed="rId10" cstate="print">
+                      <a:extLst>
+                        <a:ext uri="{28A0092B-C50C-407E-A947-70E740481C1C}">
+                          <a14:useLocalDpi xmlns:a14="http://schemas.microsoft.com/office/drawing/2010/main" val="0"/>
+                        </a:ext>
+                      </a:extLst>
+                    </a:blip>
+                    <a:srcRect/>
+                    <a:stretch>
+                      <a:fillRect/>
+                    </a:stretch>
+                  </pic:blipFill>
+                  <pic:spPr bwMode="auto">
+                    <a:xfrm>
+                      <a:off x="0" y="0"/>
+                      <a:ext cx="5743575" cy="5372100"/>
+                    </a:xfrm>
+                    <a:prstGeom prst="rect">
+                      <a:avLst/>
+                    </a:prstGeom>
+                    <a:noFill/>
+                    <a:ln>
+                      <a:noFill/>
+                    </a:ln>
                   </pic:spPr>
                 </pic:pic>
               </a:graphicData>

</xml_diff>